<commit_message>
handlingexception pada dokumen from template
</commit_message>
<xml_diff>
--- a/public/004 - Upgrading - Peminjangan Gedung  (1).docx
+++ b/public/004 - Upgrading - Peminjangan Gedung  (1).docx
@@ -1,6 +1,6 @@
 
 <file path=word/document.xml><?xml version="1.0" encoding="utf-8"?>
-<w:document xmlns:wpc="http://schemas.microsoft.com/office/word/2010/wordprocessingCanvas" xmlns:cx="http://schemas.microsoft.com/office/drawing/2014/chartex" xmlns:cx1="http://schemas.microsoft.com/office/drawing/2015/9/8/chartex" xmlns:cx2="http://schemas.microsoft.com/office/drawing/2015/10/21/chartex" xmlns:cx3="http://schemas.microsoft.com/office/drawing/2016/5/9/chartex" xmlns:cx4="http://schemas.microsoft.com/office/drawing/2016/5/10/chartex" xmlns:cx5="http://schemas.microsoft.com/office/drawing/2016/5/11/chartex" xmlns:cx6="http://schemas.microsoft.com/office/drawing/2016/5/12/chartex" xmlns:cx7="http://schemas.microsoft.com/office/drawing/2016/5/13/chartex" xmlns:cx8="http://schemas.microsoft.com/office/drawing/2016/5/14/chartex" xmlns:mc="http://schemas.openxmlformats.org/markup-compatibility/2006" xmlns:aink="http://schemas.microsoft.com/office/drawing/2016/ink" xmlns:am3d="http://schemas.microsoft.com/office/drawing/2017/model3d" xmlns:o="urn:schemas-microsoft-com:office:office" xmlns:oel="http://schemas.microsoft.com/office/2019/extlst" xmlns:r="http://schemas.openxmlformats.org/officeDocument/2006/relationships" xmlns:m="http://schemas.openxmlformats.org/officeDocument/2006/math" xmlns:v="urn:schemas-microsoft-com:vml" xmlns:wp14="http://schemas.microsoft.com/office/word/2010/wordprocessingDrawing" xmlns:wp="http://schemas.openxmlformats.org/drawingml/2006/wordprocessingDrawing" xmlns:w10="urn:schemas-microsoft-com:office:word" xmlns:w="http://schemas.openxmlformats.org/wordprocessingml/2006/main" xmlns:w14="http://schemas.microsoft.com/office/word/2010/wordml" xmlns:w15="http://schemas.microsoft.com/office/word/2012/wordml" xmlns:w16cex="http://schemas.microsoft.com/office/word/2018/wordml/cex" xmlns:w16cid="http://schemas.microsoft.com/office/word/2016/wordml/cid" xmlns:w16="http://schemas.microsoft.com/office/word/2018/wordml" xmlns:w16sdtdh="http://schemas.microsoft.com/office/word/2020/wordml/sdtdatahash" xmlns:w16se="http://schemas.microsoft.com/office/word/2015/wordml/symex" xmlns:wpg="http://schemas.microsoft.com/office/word/2010/wordprocessingGroup" xmlns:wpi="http://schemas.microsoft.com/office/word/2010/wordprocessingInk" xmlns:wne="http://schemas.microsoft.com/office/word/2006/wordml" xmlns:wps="http://schemas.microsoft.com/office/word/2010/wordprocessingShape" mc:Ignorable="w14 w15 w16se w16cid w16 w16cex w16sdtdh wp14">
+<w:document xmlns:wpc="http://schemas.microsoft.com/office/word/2010/wordprocessingCanvas" xmlns:cx="http://schemas.microsoft.com/office/drawing/2014/chartex" xmlns:cx1="http://schemas.microsoft.com/office/drawing/2015/9/8/chartex" xmlns:cx2="http://schemas.microsoft.com/office/drawing/2015/10/21/chartex" xmlns:cx3="http://schemas.microsoft.com/office/drawing/2016/5/9/chartex" xmlns:cx4="http://schemas.microsoft.com/office/drawing/2016/5/10/chartex" xmlns:cx5="http://schemas.microsoft.com/office/drawing/2016/5/11/chartex" xmlns:cx6="http://schemas.microsoft.com/office/drawing/2016/5/12/chartex" xmlns:cx7="http://schemas.microsoft.com/office/drawing/2016/5/13/chartex" xmlns:cx8="http://schemas.microsoft.com/office/drawing/2016/5/14/chartex" xmlns:mc="http://schemas.openxmlformats.org/markup-compatibility/2006" xmlns:aink="http://schemas.microsoft.com/office/drawing/2016/ink" xmlns:am3d="http://schemas.microsoft.com/office/drawing/2017/model3d" xmlns:o="urn:schemas-microsoft-com:office:office" xmlns:oel="http://schemas.microsoft.com/office/2019/extlst" xmlns:r="http://schemas.openxmlformats.org/officeDocument/2006/relationships" xmlns:m="http://schemas.openxmlformats.org/officeDocument/2006/math" xmlns:v="urn:schemas-microsoft-com:vml" xmlns:wp14="http://schemas.microsoft.com/office/word/2010/wordprocessingDrawing" xmlns:wp="http://schemas.openxmlformats.org/drawingml/2006/wordprocessingDrawing" xmlns:w10="urn:schemas-microsoft-com:office:word" xmlns:w="http://schemas.openxmlformats.org/wordprocessingml/2006/main" xmlns:w14="http://schemas.microsoft.com/office/word/2010/wordml" xmlns:w15="http://schemas.microsoft.com/office/word/2012/wordml" xmlns:w16cex="http://schemas.microsoft.com/office/word/2018/wordml/cex" xmlns:w16cid="http://schemas.microsoft.com/office/word/2016/wordml/cid" xmlns:w16="http://schemas.microsoft.com/office/word/2018/wordml" xmlns:w16du="http://schemas.microsoft.com/office/word/2023/wordml/word16du" xmlns:w16sdtdh="http://schemas.microsoft.com/office/word/2020/wordml/sdtdatahash" xmlns:w16se="http://schemas.microsoft.com/office/word/2015/wordml/symex" xmlns:wpg="http://schemas.microsoft.com/office/word/2010/wordprocessingGroup" xmlns:wpi="http://schemas.microsoft.com/office/word/2010/wordprocessingInk" xmlns:wne="http://schemas.microsoft.com/office/word/2006/wordml" xmlns:wps="http://schemas.microsoft.com/office/word/2010/wordprocessingShape" mc:Ignorable="w14 w15 w16se w16cid w16 w16cex w16sdtdh w16du wp14">
   <w:body>
     <w:p>
       <w:pPr>
@@ -635,6 +635,15 @@
           <w:szCs w:val="24"/>
         </w:rPr>
         <w:t xml:space="preserve">Pengurus </w:t>
+      </w:r>
+      <w:r>
+        <w:rPr>
+          <w:rFonts w:ascii="Times New Roman" w:eastAsia="Times New Roman" w:hAnsi="Times New Roman" w:cs="Times New Roman"/>
+          <w:b/>
+          <w:sz w:val="24"/>
+          <w:szCs w:val="24"/>
+        </w:rPr>
+        <w:t>$</w:t>
       </w:r>
       <w:r>
         <w:rPr>
@@ -1137,7 +1146,7 @@
 </file>
 
 <file path=word/endnotes.xml><?xml version="1.0" encoding="utf-8"?>
-<w:endnotes xmlns:wpc="http://schemas.microsoft.com/office/word/2010/wordprocessingCanvas" xmlns:cx="http://schemas.microsoft.com/office/drawing/2014/chartex" xmlns:cx1="http://schemas.microsoft.com/office/drawing/2015/9/8/chartex" xmlns:cx2="http://schemas.microsoft.com/office/drawing/2015/10/21/chartex" xmlns:cx3="http://schemas.microsoft.com/office/drawing/2016/5/9/chartex" xmlns:cx4="http://schemas.microsoft.com/office/drawing/2016/5/10/chartex" xmlns:cx5="http://schemas.microsoft.com/office/drawing/2016/5/11/chartex" xmlns:cx6="http://schemas.microsoft.com/office/drawing/2016/5/12/chartex" xmlns:cx7="http://schemas.microsoft.com/office/drawing/2016/5/13/chartex" xmlns:cx8="http://schemas.microsoft.com/office/drawing/2016/5/14/chartex" xmlns:mc="http://schemas.openxmlformats.org/markup-compatibility/2006" xmlns:aink="http://schemas.microsoft.com/office/drawing/2016/ink" xmlns:am3d="http://schemas.microsoft.com/office/drawing/2017/model3d" xmlns:o="urn:schemas-microsoft-com:office:office" xmlns:oel="http://schemas.microsoft.com/office/2019/extlst" xmlns:r="http://schemas.openxmlformats.org/officeDocument/2006/relationships" xmlns:m="http://schemas.openxmlformats.org/officeDocument/2006/math" xmlns:v="urn:schemas-microsoft-com:vml" xmlns:wp14="http://schemas.microsoft.com/office/word/2010/wordprocessingDrawing" xmlns:wp="http://schemas.openxmlformats.org/drawingml/2006/wordprocessingDrawing" xmlns:w10="urn:schemas-microsoft-com:office:word" xmlns:w="http://schemas.openxmlformats.org/wordprocessingml/2006/main" xmlns:w14="http://schemas.microsoft.com/office/word/2010/wordml" xmlns:w15="http://schemas.microsoft.com/office/word/2012/wordml" xmlns:w16cex="http://schemas.microsoft.com/office/word/2018/wordml/cex" xmlns:w16cid="http://schemas.microsoft.com/office/word/2016/wordml/cid" xmlns:w16="http://schemas.microsoft.com/office/word/2018/wordml" xmlns:w16sdtdh="http://schemas.microsoft.com/office/word/2020/wordml/sdtdatahash" xmlns:w16se="http://schemas.microsoft.com/office/word/2015/wordml/symex" xmlns:wpg="http://schemas.microsoft.com/office/word/2010/wordprocessingGroup" xmlns:wpi="http://schemas.microsoft.com/office/word/2010/wordprocessingInk" xmlns:wne="http://schemas.microsoft.com/office/word/2006/wordml" xmlns:wps="http://schemas.microsoft.com/office/word/2010/wordprocessingShape" mc:Ignorable="w14 w15 w16se w16cid w16 w16cex w16sdtdh wp14">
+<w:endnotes xmlns:wpc="http://schemas.microsoft.com/office/word/2010/wordprocessingCanvas" xmlns:cx="http://schemas.microsoft.com/office/drawing/2014/chartex" xmlns:cx1="http://schemas.microsoft.com/office/drawing/2015/9/8/chartex" xmlns:cx2="http://schemas.microsoft.com/office/drawing/2015/10/21/chartex" xmlns:cx3="http://schemas.microsoft.com/office/drawing/2016/5/9/chartex" xmlns:cx4="http://schemas.microsoft.com/office/drawing/2016/5/10/chartex" xmlns:cx5="http://schemas.microsoft.com/office/drawing/2016/5/11/chartex" xmlns:cx6="http://schemas.microsoft.com/office/drawing/2016/5/12/chartex" xmlns:cx7="http://schemas.microsoft.com/office/drawing/2016/5/13/chartex" xmlns:cx8="http://schemas.microsoft.com/office/drawing/2016/5/14/chartex" xmlns:mc="http://schemas.openxmlformats.org/markup-compatibility/2006" xmlns:aink="http://schemas.microsoft.com/office/drawing/2016/ink" xmlns:am3d="http://schemas.microsoft.com/office/drawing/2017/model3d" xmlns:o="urn:schemas-microsoft-com:office:office" xmlns:oel="http://schemas.microsoft.com/office/2019/extlst" xmlns:r="http://schemas.openxmlformats.org/officeDocument/2006/relationships" xmlns:m="http://schemas.openxmlformats.org/officeDocument/2006/math" xmlns:v="urn:schemas-microsoft-com:vml" xmlns:wp14="http://schemas.microsoft.com/office/word/2010/wordprocessingDrawing" xmlns:wp="http://schemas.openxmlformats.org/drawingml/2006/wordprocessingDrawing" xmlns:w10="urn:schemas-microsoft-com:office:word" xmlns:w="http://schemas.openxmlformats.org/wordprocessingml/2006/main" xmlns:w14="http://schemas.microsoft.com/office/word/2010/wordml" xmlns:w15="http://schemas.microsoft.com/office/word/2012/wordml" xmlns:w16cex="http://schemas.microsoft.com/office/word/2018/wordml/cex" xmlns:w16cid="http://schemas.microsoft.com/office/word/2016/wordml/cid" xmlns:w16="http://schemas.microsoft.com/office/word/2018/wordml" xmlns:w16du="http://schemas.microsoft.com/office/word/2023/wordml/word16du" xmlns:w16sdtdh="http://schemas.microsoft.com/office/word/2020/wordml/sdtdatahash" xmlns:w16se="http://schemas.microsoft.com/office/word/2015/wordml/symex" xmlns:wpg="http://schemas.microsoft.com/office/word/2010/wordprocessingGroup" xmlns:wpi="http://schemas.microsoft.com/office/word/2010/wordprocessingInk" xmlns:wne="http://schemas.microsoft.com/office/word/2006/wordml" xmlns:wps="http://schemas.microsoft.com/office/word/2010/wordprocessingShape" mc:Ignorable="w14 w15 w16se w16cid w16 w16cex w16sdtdh w16du wp14">
   <w:endnote w:type="separator" w:id="-1">
     <w:p>
       <w:pPr>
@@ -1162,7 +1171,7 @@
 </file>
 
 <file path=word/footer1.xml><?xml version="1.0" encoding="utf-8"?>
-<w:ftr xmlns:wpc="http://schemas.microsoft.com/office/word/2010/wordprocessingCanvas" xmlns:cx="http://schemas.microsoft.com/office/drawing/2014/chartex" xmlns:cx1="http://schemas.microsoft.com/office/drawing/2015/9/8/chartex" xmlns:cx2="http://schemas.microsoft.com/office/drawing/2015/10/21/chartex" xmlns:cx3="http://schemas.microsoft.com/office/drawing/2016/5/9/chartex" xmlns:cx4="http://schemas.microsoft.com/office/drawing/2016/5/10/chartex" xmlns:cx5="http://schemas.microsoft.com/office/drawing/2016/5/11/chartex" xmlns:cx6="http://schemas.microsoft.com/office/drawing/2016/5/12/chartex" xmlns:cx7="http://schemas.microsoft.com/office/drawing/2016/5/13/chartex" xmlns:cx8="http://schemas.microsoft.com/office/drawing/2016/5/14/chartex" xmlns:mc="http://schemas.openxmlformats.org/markup-compatibility/2006" xmlns:aink="http://schemas.microsoft.com/office/drawing/2016/ink" xmlns:am3d="http://schemas.microsoft.com/office/drawing/2017/model3d" xmlns:o="urn:schemas-microsoft-com:office:office" xmlns:oel="http://schemas.microsoft.com/office/2019/extlst" xmlns:r="http://schemas.openxmlformats.org/officeDocument/2006/relationships" xmlns:m="http://schemas.openxmlformats.org/officeDocument/2006/math" xmlns:v="urn:schemas-microsoft-com:vml" xmlns:wp14="http://schemas.microsoft.com/office/word/2010/wordprocessingDrawing" xmlns:wp="http://schemas.openxmlformats.org/drawingml/2006/wordprocessingDrawing" xmlns:w10="urn:schemas-microsoft-com:office:word" xmlns:w="http://schemas.openxmlformats.org/wordprocessingml/2006/main" xmlns:w14="http://schemas.microsoft.com/office/word/2010/wordml" xmlns:w15="http://schemas.microsoft.com/office/word/2012/wordml" xmlns:w16cex="http://schemas.microsoft.com/office/word/2018/wordml/cex" xmlns:w16cid="http://schemas.microsoft.com/office/word/2016/wordml/cid" xmlns:w16="http://schemas.microsoft.com/office/word/2018/wordml" xmlns:w16sdtdh="http://schemas.microsoft.com/office/word/2020/wordml/sdtdatahash" xmlns:w16se="http://schemas.microsoft.com/office/word/2015/wordml/symex" xmlns:wpg="http://schemas.microsoft.com/office/word/2010/wordprocessingGroup" xmlns:wpi="http://schemas.microsoft.com/office/word/2010/wordprocessingInk" xmlns:wne="http://schemas.microsoft.com/office/word/2006/wordml" xmlns:wps="http://schemas.microsoft.com/office/word/2010/wordprocessingShape" mc:Ignorable="w14 w15 w16se w16cid w16 w16cex w16sdtdh wp14">
+<w:ftr xmlns:wpc="http://schemas.microsoft.com/office/word/2010/wordprocessingCanvas" xmlns:cx="http://schemas.microsoft.com/office/drawing/2014/chartex" xmlns:cx1="http://schemas.microsoft.com/office/drawing/2015/9/8/chartex" xmlns:cx2="http://schemas.microsoft.com/office/drawing/2015/10/21/chartex" xmlns:cx3="http://schemas.microsoft.com/office/drawing/2016/5/9/chartex" xmlns:cx4="http://schemas.microsoft.com/office/drawing/2016/5/10/chartex" xmlns:cx5="http://schemas.microsoft.com/office/drawing/2016/5/11/chartex" xmlns:cx6="http://schemas.microsoft.com/office/drawing/2016/5/12/chartex" xmlns:cx7="http://schemas.microsoft.com/office/drawing/2016/5/13/chartex" xmlns:cx8="http://schemas.microsoft.com/office/drawing/2016/5/14/chartex" xmlns:mc="http://schemas.openxmlformats.org/markup-compatibility/2006" xmlns:aink="http://schemas.microsoft.com/office/drawing/2016/ink" xmlns:am3d="http://schemas.microsoft.com/office/drawing/2017/model3d" xmlns:o="urn:schemas-microsoft-com:office:office" xmlns:oel="http://schemas.microsoft.com/office/2019/extlst" xmlns:r="http://schemas.openxmlformats.org/officeDocument/2006/relationships" xmlns:m="http://schemas.openxmlformats.org/officeDocument/2006/math" xmlns:v="urn:schemas-microsoft-com:vml" xmlns:wp14="http://schemas.microsoft.com/office/word/2010/wordprocessingDrawing" xmlns:wp="http://schemas.openxmlformats.org/drawingml/2006/wordprocessingDrawing" xmlns:w10="urn:schemas-microsoft-com:office:word" xmlns:w="http://schemas.openxmlformats.org/wordprocessingml/2006/main" xmlns:w14="http://schemas.microsoft.com/office/word/2010/wordml" xmlns:w15="http://schemas.microsoft.com/office/word/2012/wordml" xmlns:w16cex="http://schemas.microsoft.com/office/word/2018/wordml/cex" xmlns:w16cid="http://schemas.microsoft.com/office/word/2016/wordml/cid" xmlns:w16="http://schemas.microsoft.com/office/word/2018/wordml" xmlns:w16du="http://schemas.microsoft.com/office/word/2023/wordml/word16du" xmlns:w16sdtdh="http://schemas.microsoft.com/office/word/2020/wordml/sdtdatahash" xmlns:w16se="http://schemas.microsoft.com/office/word/2015/wordml/symex" xmlns:wpg="http://schemas.microsoft.com/office/word/2010/wordprocessingGroup" xmlns:wpi="http://schemas.microsoft.com/office/word/2010/wordprocessingInk" xmlns:wne="http://schemas.microsoft.com/office/word/2006/wordml" xmlns:wps="http://schemas.microsoft.com/office/word/2010/wordprocessingShape" mc:Ignorable="w14 w15 w16se w16cid w16 w16cex w16sdtdh w16du wp14">
   <w:p>
     <w:pPr>
       <w:pStyle w:val="Footer"/>
@@ -1172,7 +1181,7 @@
 </file>
 
 <file path=word/footer2.xml><?xml version="1.0" encoding="utf-8"?>
-<w:ftr xmlns:wpc="http://schemas.microsoft.com/office/word/2010/wordprocessingCanvas" xmlns:cx="http://schemas.microsoft.com/office/drawing/2014/chartex" xmlns:cx1="http://schemas.microsoft.com/office/drawing/2015/9/8/chartex" xmlns:cx2="http://schemas.microsoft.com/office/drawing/2015/10/21/chartex" xmlns:cx3="http://schemas.microsoft.com/office/drawing/2016/5/9/chartex" xmlns:cx4="http://schemas.microsoft.com/office/drawing/2016/5/10/chartex" xmlns:cx5="http://schemas.microsoft.com/office/drawing/2016/5/11/chartex" xmlns:cx6="http://schemas.microsoft.com/office/drawing/2016/5/12/chartex" xmlns:cx7="http://schemas.microsoft.com/office/drawing/2016/5/13/chartex" xmlns:cx8="http://schemas.microsoft.com/office/drawing/2016/5/14/chartex" xmlns:mc="http://schemas.openxmlformats.org/markup-compatibility/2006" xmlns:aink="http://schemas.microsoft.com/office/drawing/2016/ink" xmlns:am3d="http://schemas.microsoft.com/office/drawing/2017/model3d" xmlns:o="urn:schemas-microsoft-com:office:office" xmlns:oel="http://schemas.microsoft.com/office/2019/extlst" xmlns:r="http://schemas.openxmlformats.org/officeDocument/2006/relationships" xmlns:m="http://schemas.openxmlformats.org/officeDocument/2006/math" xmlns:v="urn:schemas-microsoft-com:vml" xmlns:wp14="http://schemas.microsoft.com/office/word/2010/wordprocessingDrawing" xmlns:wp="http://schemas.openxmlformats.org/drawingml/2006/wordprocessingDrawing" xmlns:w10="urn:schemas-microsoft-com:office:word" xmlns:w="http://schemas.openxmlformats.org/wordprocessingml/2006/main" xmlns:w14="http://schemas.microsoft.com/office/word/2010/wordml" xmlns:w15="http://schemas.microsoft.com/office/word/2012/wordml" xmlns:w16cex="http://schemas.microsoft.com/office/word/2018/wordml/cex" xmlns:w16cid="http://schemas.microsoft.com/office/word/2016/wordml/cid" xmlns:w16="http://schemas.microsoft.com/office/word/2018/wordml" xmlns:w16sdtdh="http://schemas.microsoft.com/office/word/2020/wordml/sdtdatahash" xmlns:w16se="http://schemas.microsoft.com/office/word/2015/wordml/symex" xmlns:wpg="http://schemas.microsoft.com/office/word/2010/wordprocessingGroup" xmlns:wpi="http://schemas.microsoft.com/office/word/2010/wordprocessingInk" xmlns:wne="http://schemas.microsoft.com/office/word/2006/wordml" xmlns:wps="http://schemas.microsoft.com/office/word/2010/wordprocessingShape" mc:Ignorable="w14 w15 w16se w16cid w16 w16cex w16sdtdh wp14">
+<w:ftr xmlns:wpc="http://schemas.microsoft.com/office/word/2010/wordprocessingCanvas" xmlns:cx="http://schemas.microsoft.com/office/drawing/2014/chartex" xmlns:cx1="http://schemas.microsoft.com/office/drawing/2015/9/8/chartex" xmlns:cx2="http://schemas.microsoft.com/office/drawing/2015/10/21/chartex" xmlns:cx3="http://schemas.microsoft.com/office/drawing/2016/5/9/chartex" xmlns:cx4="http://schemas.microsoft.com/office/drawing/2016/5/10/chartex" xmlns:cx5="http://schemas.microsoft.com/office/drawing/2016/5/11/chartex" xmlns:cx6="http://schemas.microsoft.com/office/drawing/2016/5/12/chartex" xmlns:cx7="http://schemas.microsoft.com/office/drawing/2016/5/13/chartex" xmlns:cx8="http://schemas.microsoft.com/office/drawing/2016/5/14/chartex" xmlns:mc="http://schemas.openxmlformats.org/markup-compatibility/2006" xmlns:aink="http://schemas.microsoft.com/office/drawing/2016/ink" xmlns:am3d="http://schemas.microsoft.com/office/drawing/2017/model3d" xmlns:o="urn:schemas-microsoft-com:office:office" xmlns:oel="http://schemas.microsoft.com/office/2019/extlst" xmlns:r="http://schemas.openxmlformats.org/officeDocument/2006/relationships" xmlns:m="http://schemas.openxmlformats.org/officeDocument/2006/math" xmlns:v="urn:schemas-microsoft-com:vml" xmlns:wp14="http://schemas.microsoft.com/office/word/2010/wordprocessingDrawing" xmlns:wp="http://schemas.openxmlformats.org/drawingml/2006/wordprocessingDrawing" xmlns:w10="urn:schemas-microsoft-com:office:word" xmlns:w="http://schemas.openxmlformats.org/wordprocessingml/2006/main" xmlns:w14="http://schemas.microsoft.com/office/word/2010/wordml" xmlns:w15="http://schemas.microsoft.com/office/word/2012/wordml" xmlns:w16cex="http://schemas.microsoft.com/office/word/2018/wordml/cex" xmlns:w16cid="http://schemas.microsoft.com/office/word/2016/wordml/cid" xmlns:w16="http://schemas.microsoft.com/office/word/2018/wordml" xmlns:w16du="http://schemas.microsoft.com/office/word/2023/wordml/word16du" xmlns:w16sdtdh="http://schemas.microsoft.com/office/word/2020/wordml/sdtdatahash" xmlns:w16se="http://schemas.microsoft.com/office/word/2015/wordml/symex" xmlns:wpg="http://schemas.microsoft.com/office/word/2010/wordprocessingGroup" xmlns:wpi="http://schemas.microsoft.com/office/word/2010/wordprocessingInk" xmlns:wne="http://schemas.microsoft.com/office/word/2006/wordml" xmlns:wps="http://schemas.microsoft.com/office/word/2010/wordprocessingShape" mc:Ignorable="w14 w15 w16se w16cid w16 w16cex w16sdtdh w16du wp14">
   <w:p>
     <w:pPr>
       <w:pStyle w:val="Footer"/>
@@ -1182,7 +1191,7 @@
 </file>
 
 <file path=word/footer3.xml><?xml version="1.0" encoding="utf-8"?>
-<w:ftr xmlns:wpc="http://schemas.microsoft.com/office/word/2010/wordprocessingCanvas" xmlns:cx="http://schemas.microsoft.com/office/drawing/2014/chartex" xmlns:cx1="http://schemas.microsoft.com/office/drawing/2015/9/8/chartex" xmlns:cx2="http://schemas.microsoft.com/office/drawing/2015/10/21/chartex" xmlns:cx3="http://schemas.microsoft.com/office/drawing/2016/5/9/chartex" xmlns:cx4="http://schemas.microsoft.com/office/drawing/2016/5/10/chartex" xmlns:cx5="http://schemas.microsoft.com/office/drawing/2016/5/11/chartex" xmlns:cx6="http://schemas.microsoft.com/office/drawing/2016/5/12/chartex" xmlns:cx7="http://schemas.microsoft.com/office/drawing/2016/5/13/chartex" xmlns:cx8="http://schemas.microsoft.com/office/drawing/2016/5/14/chartex" xmlns:mc="http://schemas.openxmlformats.org/markup-compatibility/2006" xmlns:aink="http://schemas.microsoft.com/office/drawing/2016/ink" xmlns:am3d="http://schemas.microsoft.com/office/drawing/2017/model3d" xmlns:o="urn:schemas-microsoft-com:office:office" xmlns:oel="http://schemas.microsoft.com/office/2019/extlst" xmlns:r="http://schemas.openxmlformats.org/officeDocument/2006/relationships" xmlns:m="http://schemas.openxmlformats.org/officeDocument/2006/math" xmlns:v="urn:schemas-microsoft-com:vml" xmlns:wp14="http://schemas.microsoft.com/office/word/2010/wordprocessingDrawing" xmlns:wp="http://schemas.openxmlformats.org/drawingml/2006/wordprocessingDrawing" xmlns:w10="urn:schemas-microsoft-com:office:word" xmlns:w="http://schemas.openxmlformats.org/wordprocessingml/2006/main" xmlns:w14="http://schemas.microsoft.com/office/word/2010/wordml" xmlns:w15="http://schemas.microsoft.com/office/word/2012/wordml" xmlns:w16cex="http://schemas.microsoft.com/office/word/2018/wordml/cex" xmlns:w16cid="http://schemas.microsoft.com/office/word/2016/wordml/cid" xmlns:w16="http://schemas.microsoft.com/office/word/2018/wordml" xmlns:w16sdtdh="http://schemas.microsoft.com/office/word/2020/wordml/sdtdatahash" xmlns:w16se="http://schemas.microsoft.com/office/word/2015/wordml/symex" xmlns:wpg="http://schemas.microsoft.com/office/word/2010/wordprocessingGroup" xmlns:wpi="http://schemas.microsoft.com/office/word/2010/wordprocessingInk" xmlns:wne="http://schemas.microsoft.com/office/word/2006/wordml" xmlns:wps="http://schemas.microsoft.com/office/word/2010/wordprocessingShape" mc:Ignorable="w14 w15 w16se w16cid w16 w16cex w16sdtdh wp14">
+<w:ftr xmlns:wpc="http://schemas.microsoft.com/office/word/2010/wordprocessingCanvas" xmlns:cx="http://schemas.microsoft.com/office/drawing/2014/chartex" xmlns:cx1="http://schemas.microsoft.com/office/drawing/2015/9/8/chartex" xmlns:cx2="http://schemas.microsoft.com/office/drawing/2015/10/21/chartex" xmlns:cx3="http://schemas.microsoft.com/office/drawing/2016/5/9/chartex" xmlns:cx4="http://schemas.microsoft.com/office/drawing/2016/5/10/chartex" xmlns:cx5="http://schemas.microsoft.com/office/drawing/2016/5/11/chartex" xmlns:cx6="http://schemas.microsoft.com/office/drawing/2016/5/12/chartex" xmlns:cx7="http://schemas.microsoft.com/office/drawing/2016/5/13/chartex" xmlns:cx8="http://schemas.microsoft.com/office/drawing/2016/5/14/chartex" xmlns:mc="http://schemas.openxmlformats.org/markup-compatibility/2006" xmlns:aink="http://schemas.microsoft.com/office/drawing/2016/ink" xmlns:am3d="http://schemas.microsoft.com/office/drawing/2017/model3d" xmlns:o="urn:schemas-microsoft-com:office:office" xmlns:oel="http://schemas.microsoft.com/office/2019/extlst" xmlns:r="http://schemas.openxmlformats.org/officeDocument/2006/relationships" xmlns:m="http://schemas.openxmlformats.org/officeDocument/2006/math" xmlns:v="urn:schemas-microsoft-com:vml" xmlns:wp14="http://schemas.microsoft.com/office/word/2010/wordprocessingDrawing" xmlns:wp="http://schemas.openxmlformats.org/drawingml/2006/wordprocessingDrawing" xmlns:w10="urn:schemas-microsoft-com:office:word" xmlns:w="http://schemas.openxmlformats.org/wordprocessingml/2006/main" xmlns:w14="http://schemas.microsoft.com/office/word/2010/wordml" xmlns:w15="http://schemas.microsoft.com/office/word/2012/wordml" xmlns:w16cex="http://schemas.microsoft.com/office/word/2018/wordml/cex" xmlns:w16cid="http://schemas.microsoft.com/office/word/2016/wordml/cid" xmlns:w16="http://schemas.microsoft.com/office/word/2018/wordml" xmlns:w16du="http://schemas.microsoft.com/office/word/2023/wordml/word16du" xmlns:w16sdtdh="http://schemas.microsoft.com/office/word/2020/wordml/sdtdatahash" xmlns:w16se="http://schemas.microsoft.com/office/word/2015/wordml/symex" xmlns:wpg="http://schemas.microsoft.com/office/word/2010/wordprocessingGroup" xmlns:wpi="http://schemas.microsoft.com/office/word/2010/wordprocessingInk" xmlns:wne="http://schemas.microsoft.com/office/word/2006/wordml" xmlns:wps="http://schemas.microsoft.com/office/word/2010/wordprocessingShape" mc:Ignorable="w14 w15 w16se w16cid w16 w16cex w16sdtdh w16du wp14">
   <w:p>
     <w:pPr>
       <w:pStyle w:val="Footer"/>
@@ -1192,7 +1201,7 @@
 </file>
 
 <file path=word/footnotes.xml><?xml version="1.0" encoding="utf-8"?>
-<w:footnotes xmlns:wpc="http://schemas.microsoft.com/office/word/2010/wordprocessingCanvas" xmlns:cx="http://schemas.microsoft.com/office/drawing/2014/chartex" xmlns:cx1="http://schemas.microsoft.com/office/drawing/2015/9/8/chartex" xmlns:cx2="http://schemas.microsoft.com/office/drawing/2015/10/21/chartex" xmlns:cx3="http://schemas.microsoft.com/office/drawing/2016/5/9/chartex" xmlns:cx4="http://schemas.microsoft.com/office/drawing/2016/5/10/chartex" xmlns:cx5="http://schemas.microsoft.com/office/drawing/2016/5/11/chartex" xmlns:cx6="http://schemas.microsoft.com/office/drawing/2016/5/12/chartex" xmlns:cx7="http://schemas.microsoft.com/office/drawing/2016/5/13/chartex" xmlns:cx8="http://schemas.microsoft.com/office/drawing/2016/5/14/chartex" xmlns:mc="http://schemas.openxmlformats.org/markup-compatibility/2006" xmlns:aink="http://schemas.microsoft.com/office/drawing/2016/ink" xmlns:am3d="http://schemas.microsoft.com/office/drawing/2017/model3d" xmlns:o="urn:schemas-microsoft-com:office:office" xmlns:oel="http://schemas.microsoft.com/office/2019/extlst" xmlns:r="http://schemas.openxmlformats.org/officeDocument/2006/relationships" xmlns:m="http://schemas.openxmlformats.org/officeDocument/2006/math" xmlns:v="urn:schemas-microsoft-com:vml" xmlns:wp14="http://schemas.microsoft.com/office/word/2010/wordprocessingDrawing" xmlns:wp="http://schemas.openxmlformats.org/drawingml/2006/wordprocessingDrawing" xmlns:w10="urn:schemas-microsoft-com:office:word" xmlns:w="http://schemas.openxmlformats.org/wordprocessingml/2006/main" xmlns:w14="http://schemas.microsoft.com/office/word/2010/wordml" xmlns:w15="http://schemas.microsoft.com/office/word/2012/wordml" xmlns:w16cex="http://schemas.microsoft.com/office/word/2018/wordml/cex" xmlns:w16cid="http://schemas.microsoft.com/office/word/2016/wordml/cid" xmlns:w16="http://schemas.microsoft.com/office/word/2018/wordml" xmlns:w16sdtdh="http://schemas.microsoft.com/office/word/2020/wordml/sdtdatahash" xmlns:w16se="http://schemas.microsoft.com/office/word/2015/wordml/symex" xmlns:wpg="http://schemas.microsoft.com/office/word/2010/wordprocessingGroup" xmlns:wpi="http://schemas.microsoft.com/office/word/2010/wordprocessingInk" xmlns:wne="http://schemas.microsoft.com/office/word/2006/wordml" xmlns:wps="http://schemas.microsoft.com/office/word/2010/wordprocessingShape" mc:Ignorable="w14 w15 w16se w16cid w16 w16cex w16sdtdh wp14">
+<w:footnotes xmlns:wpc="http://schemas.microsoft.com/office/word/2010/wordprocessingCanvas" xmlns:cx="http://schemas.microsoft.com/office/drawing/2014/chartex" xmlns:cx1="http://schemas.microsoft.com/office/drawing/2015/9/8/chartex" xmlns:cx2="http://schemas.microsoft.com/office/drawing/2015/10/21/chartex" xmlns:cx3="http://schemas.microsoft.com/office/drawing/2016/5/9/chartex" xmlns:cx4="http://schemas.microsoft.com/office/drawing/2016/5/10/chartex" xmlns:cx5="http://schemas.microsoft.com/office/drawing/2016/5/11/chartex" xmlns:cx6="http://schemas.microsoft.com/office/drawing/2016/5/12/chartex" xmlns:cx7="http://schemas.microsoft.com/office/drawing/2016/5/13/chartex" xmlns:cx8="http://schemas.microsoft.com/office/drawing/2016/5/14/chartex" xmlns:mc="http://schemas.openxmlformats.org/markup-compatibility/2006" xmlns:aink="http://schemas.microsoft.com/office/drawing/2016/ink" xmlns:am3d="http://schemas.microsoft.com/office/drawing/2017/model3d" xmlns:o="urn:schemas-microsoft-com:office:office" xmlns:oel="http://schemas.microsoft.com/office/2019/extlst" xmlns:r="http://schemas.openxmlformats.org/officeDocument/2006/relationships" xmlns:m="http://schemas.openxmlformats.org/officeDocument/2006/math" xmlns:v="urn:schemas-microsoft-com:vml" xmlns:wp14="http://schemas.microsoft.com/office/word/2010/wordprocessingDrawing" xmlns:wp="http://schemas.openxmlformats.org/drawingml/2006/wordprocessingDrawing" xmlns:w10="urn:schemas-microsoft-com:office:word" xmlns:w="http://schemas.openxmlformats.org/wordprocessingml/2006/main" xmlns:w14="http://schemas.microsoft.com/office/word/2010/wordml" xmlns:w15="http://schemas.microsoft.com/office/word/2012/wordml" xmlns:w16cex="http://schemas.microsoft.com/office/word/2018/wordml/cex" xmlns:w16cid="http://schemas.microsoft.com/office/word/2016/wordml/cid" xmlns:w16="http://schemas.microsoft.com/office/word/2018/wordml" xmlns:w16du="http://schemas.microsoft.com/office/word/2023/wordml/word16du" xmlns:w16sdtdh="http://schemas.microsoft.com/office/word/2020/wordml/sdtdatahash" xmlns:w16se="http://schemas.microsoft.com/office/word/2015/wordml/symex" xmlns:wpg="http://schemas.microsoft.com/office/word/2010/wordprocessingGroup" xmlns:wpi="http://schemas.microsoft.com/office/word/2010/wordprocessingInk" xmlns:wne="http://schemas.microsoft.com/office/word/2006/wordml" xmlns:wps="http://schemas.microsoft.com/office/word/2010/wordprocessingShape" mc:Ignorable="w14 w15 w16se w16cid w16 w16cex w16sdtdh w16du wp14">
   <w:footnote w:type="separator" w:id="-1">
     <w:p>
       <w:pPr>
@@ -1217,7 +1226,7 @@
 </file>
 
 <file path=word/header1.xml><?xml version="1.0" encoding="utf-8"?>
-<w:hdr xmlns:wpc="http://schemas.microsoft.com/office/word/2010/wordprocessingCanvas" xmlns:cx="http://schemas.microsoft.com/office/drawing/2014/chartex" xmlns:cx1="http://schemas.microsoft.com/office/drawing/2015/9/8/chartex" xmlns:cx2="http://schemas.microsoft.com/office/drawing/2015/10/21/chartex" xmlns:cx3="http://schemas.microsoft.com/office/drawing/2016/5/9/chartex" xmlns:cx4="http://schemas.microsoft.com/office/drawing/2016/5/10/chartex" xmlns:cx5="http://schemas.microsoft.com/office/drawing/2016/5/11/chartex" xmlns:cx6="http://schemas.microsoft.com/office/drawing/2016/5/12/chartex" xmlns:cx7="http://schemas.microsoft.com/office/drawing/2016/5/13/chartex" xmlns:cx8="http://schemas.microsoft.com/office/drawing/2016/5/14/chartex" xmlns:mc="http://schemas.openxmlformats.org/markup-compatibility/2006" xmlns:aink="http://schemas.microsoft.com/office/drawing/2016/ink" xmlns:am3d="http://schemas.microsoft.com/office/drawing/2017/model3d" xmlns:o="urn:schemas-microsoft-com:office:office" xmlns:oel="http://schemas.microsoft.com/office/2019/extlst" xmlns:r="http://schemas.openxmlformats.org/officeDocument/2006/relationships" xmlns:m="http://schemas.openxmlformats.org/officeDocument/2006/math" xmlns:v="urn:schemas-microsoft-com:vml" xmlns:wp14="http://schemas.microsoft.com/office/word/2010/wordprocessingDrawing" xmlns:wp="http://schemas.openxmlformats.org/drawingml/2006/wordprocessingDrawing" xmlns:w10="urn:schemas-microsoft-com:office:word" xmlns:w="http://schemas.openxmlformats.org/wordprocessingml/2006/main" xmlns:w14="http://schemas.microsoft.com/office/word/2010/wordml" xmlns:w15="http://schemas.microsoft.com/office/word/2012/wordml" xmlns:w16cex="http://schemas.microsoft.com/office/word/2018/wordml/cex" xmlns:w16cid="http://schemas.microsoft.com/office/word/2016/wordml/cid" xmlns:w16="http://schemas.microsoft.com/office/word/2018/wordml" xmlns:w16sdtdh="http://schemas.microsoft.com/office/word/2020/wordml/sdtdatahash" xmlns:w16se="http://schemas.microsoft.com/office/word/2015/wordml/symex" xmlns:wpg="http://schemas.microsoft.com/office/word/2010/wordprocessingGroup" xmlns:wpi="http://schemas.microsoft.com/office/word/2010/wordprocessingInk" xmlns:wne="http://schemas.microsoft.com/office/word/2006/wordml" xmlns:wps="http://schemas.microsoft.com/office/word/2010/wordprocessingShape" mc:Ignorable="w14 w15 w16se w16cid w16 w16cex w16sdtdh wp14">
+<w:hdr xmlns:wpc="http://schemas.microsoft.com/office/word/2010/wordprocessingCanvas" xmlns:cx="http://schemas.microsoft.com/office/drawing/2014/chartex" xmlns:cx1="http://schemas.microsoft.com/office/drawing/2015/9/8/chartex" xmlns:cx2="http://schemas.microsoft.com/office/drawing/2015/10/21/chartex" xmlns:cx3="http://schemas.microsoft.com/office/drawing/2016/5/9/chartex" xmlns:cx4="http://schemas.microsoft.com/office/drawing/2016/5/10/chartex" xmlns:cx5="http://schemas.microsoft.com/office/drawing/2016/5/11/chartex" xmlns:cx6="http://schemas.microsoft.com/office/drawing/2016/5/12/chartex" xmlns:cx7="http://schemas.microsoft.com/office/drawing/2016/5/13/chartex" xmlns:cx8="http://schemas.microsoft.com/office/drawing/2016/5/14/chartex" xmlns:mc="http://schemas.openxmlformats.org/markup-compatibility/2006" xmlns:aink="http://schemas.microsoft.com/office/drawing/2016/ink" xmlns:am3d="http://schemas.microsoft.com/office/drawing/2017/model3d" xmlns:o="urn:schemas-microsoft-com:office:office" xmlns:oel="http://schemas.microsoft.com/office/2019/extlst" xmlns:r="http://schemas.openxmlformats.org/officeDocument/2006/relationships" xmlns:m="http://schemas.openxmlformats.org/officeDocument/2006/math" xmlns:v="urn:schemas-microsoft-com:vml" xmlns:wp14="http://schemas.microsoft.com/office/word/2010/wordprocessingDrawing" xmlns:wp="http://schemas.openxmlformats.org/drawingml/2006/wordprocessingDrawing" xmlns:w10="urn:schemas-microsoft-com:office:word" xmlns:w="http://schemas.openxmlformats.org/wordprocessingml/2006/main" xmlns:w14="http://schemas.microsoft.com/office/word/2010/wordml" xmlns:w15="http://schemas.microsoft.com/office/word/2012/wordml" xmlns:w16cex="http://schemas.microsoft.com/office/word/2018/wordml/cex" xmlns:w16cid="http://schemas.microsoft.com/office/word/2016/wordml/cid" xmlns:w16="http://schemas.microsoft.com/office/word/2018/wordml" xmlns:w16du="http://schemas.microsoft.com/office/word/2023/wordml/word16du" xmlns:w16sdtdh="http://schemas.microsoft.com/office/word/2020/wordml/sdtdatahash" xmlns:w16se="http://schemas.microsoft.com/office/word/2015/wordml/symex" xmlns:wpg="http://schemas.microsoft.com/office/word/2010/wordprocessingGroup" xmlns:wpi="http://schemas.microsoft.com/office/word/2010/wordprocessingInk" xmlns:wne="http://schemas.microsoft.com/office/word/2006/wordml" xmlns:wps="http://schemas.microsoft.com/office/word/2010/wordprocessingShape" mc:Ignorable="w14 w15 w16se w16cid w16 w16cex w16sdtdh w16du wp14">
   <w:p>
     <w:pPr>
       <w:pStyle w:val="Header"/>
@@ -1227,7 +1236,7 @@
 </file>
 
 <file path=word/header2.xml><?xml version="1.0" encoding="utf-8"?>
-<w:hdr xmlns:wpc="http://schemas.microsoft.com/office/word/2010/wordprocessingCanvas" xmlns:cx="http://schemas.microsoft.com/office/drawing/2014/chartex" xmlns:cx1="http://schemas.microsoft.com/office/drawing/2015/9/8/chartex" xmlns:cx2="http://schemas.microsoft.com/office/drawing/2015/10/21/chartex" xmlns:cx3="http://schemas.microsoft.com/office/drawing/2016/5/9/chartex" xmlns:cx4="http://schemas.microsoft.com/office/drawing/2016/5/10/chartex" xmlns:cx5="http://schemas.microsoft.com/office/drawing/2016/5/11/chartex" xmlns:cx6="http://schemas.microsoft.com/office/drawing/2016/5/12/chartex" xmlns:cx7="http://schemas.microsoft.com/office/drawing/2016/5/13/chartex" xmlns:cx8="http://schemas.microsoft.com/office/drawing/2016/5/14/chartex" xmlns:mc="http://schemas.openxmlformats.org/markup-compatibility/2006" xmlns:aink="http://schemas.microsoft.com/office/drawing/2016/ink" xmlns:am3d="http://schemas.microsoft.com/office/drawing/2017/model3d" xmlns:o="urn:schemas-microsoft-com:office:office" xmlns:oel="http://schemas.microsoft.com/office/2019/extlst" xmlns:r="http://schemas.openxmlformats.org/officeDocument/2006/relationships" xmlns:m="http://schemas.openxmlformats.org/officeDocument/2006/math" xmlns:v="urn:schemas-microsoft-com:vml" xmlns:wp14="http://schemas.microsoft.com/office/word/2010/wordprocessingDrawing" xmlns:wp="http://schemas.openxmlformats.org/drawingml/2006/wordprocessingDrawing" xmlns:w10="urn:schemas-microsoft-com:office:word" xmlns:w="http://schemas.openxmlformats.org/wordprocessingml/2006/main" xmlns:w14="http://schemas.microsoft.com/office/word/2010/wordml" xmlns:w15="http://schemas.microsoft.com/office/word/2012/wordml" xmlns:w16cex="http://schemas.microsoft.com/office/word/2018/wordml/cex" xmlns:w16cid="http://schemas.microsoft.com/office/word/2016/wordml/cid" xmlns:w16="http://schemas.microsoft.com/office/word/2018/wordml" xmlns:w16sdtdh="http://schemas.microsoft.com/office/word/2020/wordml/sdtdatahash" xmlns:w16se="http://schemas.microsoft.com/office/word/2015/wordml/symex" xmlns:wpg="http://schemas.microsoft.com/office/word/2010/wordprocessingGroup" xmlns:wpi="http://schemas.microsoft.com/office/word/2010/wordprocessingInk" xmlns:wne="http://schemas.microsoft.com/office/word/2006/wordml" xmlns:wps="http://schemas.microsoft.com/office/word/2010/wordprocessingShape" mc:Ignorable="w14 w15 w16se w16cid w16 w16cex w16sdtdh wp14">
+<w:hdr xmlns:wpc="http://schemas.microsoft.com/office/word/2010/wordprocessingCanvas" xmlns:cx="http://schemas.microsoft.com/office/drawing/2014/chartex" xmlns:cx1="http://schemas.microsoft.com/office/drawing/2015/9/8/chartex" xmlns:cx2="http://schemas.microsoft.com/office/drawing/2015/10/21/chartex" xmlns:cx3="http://schemas.microsoft.com/office/drawing/2016/5/9/chartex" xmlns:cx4="http://schemas.microsoft.com/office/drawing/2016/5/10/chartex" xmlns:cx5="http://schemas.microsoft.com/office/drawing/2016/5/11/chartex" xmlns:cx6="http://schemas.microsoft.com/office/drawing/2016/5/12/chartex" xmlns:cx7="http://schemas.microsoft.com/office/drawing/2016/5/13/chartex" xmlns:cx8="http://schemas.microsoft.com/office/drawing/2016/5/14/chartex" xmlns:mc="http://schemas.openxmlformats.org/markup-compatibility/2006" xmlns:aink="http://schemas.microsoft.com/office/drawing/2016/ink" xmlns:am3d="http://schemas.microsoft.com/office/drawing/2017/model3d" xmlns:o="urn:schemas-microsoft-com:office:office" xmlns:oel="http://schemas.microsoft.com/office/2019/extlst" xmlns:r="http://schemas.openxmlformats.org/officeDocument/2006/relationships" xmlns:m="http://schemas.openxmlformats.org/officeDocument/2006/math" xmlns:v="urn:schemas-microsoft-com:vml" xmlns:wp14="http://schemas.microsoft.com/office/word/2010/wordprocessingDrawing" xmlns:wp="http://schemas.openxmlformats.org/drawingml/2006/wordprocessingDrawing" xmlns:w10="urn:schemas-microsoft-com:office:word" xmlns:w="http://schemas.openxmlformats.org/wordprocessingml/2006/main" xmlns:w14="http://schemas.microsoft.com/office/word/2010/wordml" xmlns:w15="http://schemas.microsoft.com/office/word/2012/wordml" xmlns:w16cex="http://schemas.microsoft.com/office/word/2018/wordml/cex" xmlns:w16cid="http://schemas.microsoft.com/office/word/2016/wordml/cid" xmlns:w16="http://schemas.microsoft.com/office/word/2018/wordml" xmlns:w16du="http://schemas.microsoft.com/office/word/2023/wordml/word16du" xmlns:w16sdtdh="http://schemas.microsoft.com/office/word/2020/wordml/sdtdatahash" xmlns:w16se="http://schemas.microsoft.com/office/word/2015/wordml/symex" xmlns:wpg="http://schemas.microsoft.com/office/word/2010/wordprocessingGroup" xmlns:wpi="http://schemas.microsoft.com/office/word/2010/wordprocessingInk" xmlns:wne="http://schemas.microsoft.com/office/word/2006/wordml" xmlns:wps="http://schemas.microsoft.com/office/word/2010/wordprocessingShape" mc:Ignorable="w14 w15 w16se w16cid w16 w16cex w16sdtdh w16du wp14">
   <w:p>
     <w:pPr>
       <w:pBdr>
@@ -1769,7 +1778,7 @@
 </file>
 
 <file path=word/header3.xml><?xml version="1.0" encoding="utf-8"?>
-<w:hdr xmlns:wpc="http://schemas.microsoft.com/office/word/2010/wordprocessingCanvas" xmlns:cx="http://schemas.microsoft.com/office/drawing/2014/chartex" xmlns:cx1="http://schemas.microsoft.com/office/drawing/2015/9/8/chartex" xmlns:cx2="http://schemas.microsoft.com/office/drawing/2015/10/21/chartex" xmlns:cx3="http://schemas.microsoft.com/office/drawing/2016/5/9/chartex" xmlns:cx4="http://schemas.microsoft.com/office/drawing/2016/5/10/chartex" xmlns:cx5="http://schemas.microsoft.com/office/drawing/2016/5/11/chartex" xmlns:cx6="http://schemas.microsoft.com/office/drawing/2016/5/12/chartex" xmlns:cx7="http://schemas.microsoft.com/office/drawing/2016/5/13/chartex" xmlns:cx8="http://schemas.microsoft.com/office/drawing/2016/5/14/chartex" xmlns:mc="http://schemas.openxmlformats.org/markup-compatibility/2006" xmlns:aink="http://schemas.microsoft.com/office/drawing/2016/ink" xmlns:am3d="http://schemas.microsoft.com/office/drawing/2017/model3d" xmlns:o="urn:schemas-microsoft-com:office:office" xmlns:oel="http://schemas.microsoft.com/office/2019/extlst" xmlns:r="http://schemas.openxmlformats.org/officeDocument/2006/relationships" xmlns:m="http://schemas.openxmlformats.org/officeDocument/2006/math" xmlns:v="urn:schemas-microsoft-com:vml" xmlns:wp14="http://schemas.microsoft.com/office/word/2010/wordprocessingDrawing" xmlns:wp="http://schemas.openxmlformats.org/drawingml/2006/wordprocessingDrawing" xmlns:w10="urn:schemas-microsoft-com:office:word" xmlns:w="http://schemas.openxmlformats.org/wordprocessingml/2006/main" xmlns:w14="http://schemas.microsoft.com/office/word/2010/wordml" xmlns:w15="http://schemas.microsoft.com/office/word/2012/wordml" xmlns:w16cex="http://schemas.microsoft.com/office/word/2018/wordml/cex" xmlns:w16cid="http://schemas.microsoft.com/office/word/2016/wordml/cid" xmlns:w16="http://schemas.microsoft.com/office/word/2018/wordml" xmlns:w16sdtdh="http://schemas.microsoft.com/office/word/2020/wordml/sdtdatahash" xmlns:w16se="http://schemas.microsoft.com/office/word/2015/wordml/symex" xmlns:wpg="http://schemas.microsoft.com/office/word/2010/wordprocessingGroup" xmlns:wpi="http://schemas.microsoft.com/office/word/2010/wordprocessingInk" xmlns:wne="http://schemas.microsoft.com/office/word/2006/wordml" xmlns:wps="http://schemas.microsoft.com/office/word/2010/wordprocessingShape" mc:Ignorable="w14 w15 w16se w16cid w16 w16cex w16sdtdh wp14">
+<w:hdr xmlns:wpc="http://schemas.microsoft.com/office/word/2010/wordprocessingCanvas" xmlns:cx="http://schemas.microsoft.com/office/drawing/2014/chartex" xmlns:cx1="http://schemas.microsoft.com/office/drawing/2015/9/8/chartex" xmlns:cx2="http://schemas.microsoft.com/office/drawing/2015/10/21/chartex" xmlns:cx3="http://schemas.microsoft.com/office/drawing/2016/5/9/chartex" xmlns:cx4="http://schemas.microsoft.com/office/drawing/2016/5/10/chartex" xmlns:cx5="http://schemas.microsoft.com/office/drawing/2016/5/11/chartex" xmlns:cx6="http://schemas.microsoft.com/office/drawing/2016/5/12/chartex" xmlns:cx7="http://schemas.microsoft.com/office/drawing/2016/5/13/chartex" xmlns:cx8="http://schemas.microsoft.com/office/drawing/2016/5/14/chartex" xmlns:mc="http://schemas.openxmlformats.org/markup-compatibility/2006" xmlns:aink="http://schemas.microsoft.com/office/drawing/2016/ink" xmlns:am3d="http://schemas.microsoft.com/office/drawing/2017/model3d" xmlns:o="urn:schemas-microsoft-com:office:office" xmlns:oel="http://schemas.microsoft.com/office/2019/extlst" xmlns:r="http://schemas.openxmlformats.org/officeDocument/2006/relationships" xmlns:m="http://schemas.openxmlformats.org/officeDocument/2006/math" xmlns:v="urn:schemas-microsoft-com:vml" xmlns:wp14="http://schemas.microsoft.com/office/word/2010/wordprocessingDrawing" xmlns:wp="http://schemas.openxmlformats.org/drawingml/2006/wordprocessingDrawing" xmlns:w10="urn:schemas-microsoft-com:office:word" xmlns:w="http://schemas.openxmlformats.org/wordprocessingml/2006/main" xmlns:w14="http://schemas.microsoft.com/office/word/2010/wordml" xmlns:w15="http://schemas.microsoft.com/office/word/2012/wordml" xmlns:w16cex="http://schemas.microsoft.com/office/word/2018/wordml/cex" xmlns:w16cid="http://schemas.microsoft.com/office/word/2016/wordml/cid" xmlns:w16="http://schemas.microsoft.com/office/word/2018/wordml" xmlns:w16du="http://schemas.microsoft.com/office/word/2023/wordml/word16du" xmlns:w16sdtdh="http://schemas.microsoft.com/office/word/2020/wordml/sdtdatahash" xmlns:w16se="http://schemas.microsoft.com/office/word/2015/wordml/symex" xmlns:wpg="http://schemas.microsoft.com/office/word/2010/wordprocessingGroup" xmlns:wpi="http://schemas.microsoft.com/office/word/2010/wordprocessingInk" xmlns:wne="http://schemas.microsoft.com/office/word/2006/wordml" xmlns:wps="http://schemas.microsoft.com/office/word/2010/wordprocessingShape" mc:Ignorable="w14 w15 w16se w16cid w16 w16cex w16sdtdh w16du wp14">
   <w:p>
     <w:pPr>
       <w:pStyle w:val="Header"/>
@@ -1779,7 +1788,7 @@
 </file>
 
 <file path=word/styles.xml><?xml version="1.0" encoding="utf-8"?>
-<w:styles xmlns:mc="http://schemas.openxmlformats.org/markup-compatibility/2006" xmlns:r="http://schemas.openxmlformats.org/officeDocument/2006/relationships" xmlns:w="http://schemas.openxmlformats.org/wordprocessingml/2006/main" xmlns:w14="http://schemas.microsoft.com/office/word/2010/wordml" xmlns:w15="http://schemas.microsoft.com/office/word/2012/wordml" xmlns:w16cex="http://schemas.microsoft.com/office/word/2018/wordml/cex" xmlns:w16cid="http://schemas.microsoft.com/office/word/2016/wordml/cid" xmlns:w16="http://schemas.microsoft.com/office/word/2018/wordml" xmlns:w16sdtdh="http://schemas.microsoft.com/office/word/2020/wordml/sdtdatahash" xmlns:w16se="http://schemas.microsoft.com/office/word/2015/wordml/symex" mc:Ignorable="w14 w15 w16se w16cid w16 w16cex w16sdtdh">
+<w:styles xmlns:mc="http://schemas.openxmlformats.org/markup-compatibility/2006" xmlns:r="http://schemas.openxmlformats.org/officeDocument/2006/relationships" xmlns:w="http://schemas.openxmlformats.org/wordprocessingml/2006/main" xmlns:w14="http://schemas.microsoft.com/office/word/2010/wordml" xmlns:w15="http://schemas.microsoft.com/office/word/2012/wordml" xmlns:w16cex="http://schemas.microsoft.com/office/word/2018/wordml/cex" xmlns:w16cid="http://schemas.microsoft.com/office/word/2016/wordml/cid" xmlns:w16="http://schemas.microsoft.com/office/word/2018/wordml" xmlns:w16du="http://schemas.microsoft.com/office/word/2023/wordml/word16du" xmlns:w16sdtdh="http://schemas.microsoft.com/office/word/2020/wordml/sdtdatahash" xmlns:w16se="http://schemas.microsoft.com/office/word/2015/wordml/symex" mc:Ignorable="w14 w15 w16se w16cid w16 w16cex w16sdtdh w16du">
   <w:docDefaults>
     <w:rPrDefault>
       <w:rPr>
@@ -2777,28 +2786,28 @@
 </file>
 
 <file path=customXml/item1.xml><?xml version="1.0" encoding="utf-8"?>
+<b:Sources xmlns:b="http://schemas.openxmlformats.org/officeDocument/2006/bibliography" xmlns="http://schemas.openxmlformats.org/officeDocument/2006/bibliography" SelectedStyle="\APASixthEditionOfficeOnline.xsl" StyleName="APA" Version="6"/>
+</file>
+
+<file path=customXml/item2.xml><?xml version="1.0" encoding="utf-8"?>
 <go:gDocsCustomXmlDataStorage xmlns:go="http://customooxmlschemas.google.com/" xmlns:r="http://schemas.openxmlformats.org/officeDocument/2006/relationships" uri="GoogleDocsCustomDataVersion2">
   <go:docsCustomData xmlns:go="http://customooxmlschemas.google.com/" roundtripDataSignature="AMtx7mieIQ/m/n2MWNL08CO2+JL4jvoFBg==">CgMxLjAyCWguMzBqMHpsbDgAciExNnVzYUtQOUItdXprc2duWk9LU0c3aWVYX1ZTdVdIcXA=</go:docsCustomData>
 </go:gDocsCustomXmlDataStorage>
 </file>
 
-<file path=customXml/item2.xml><?xml version="1.0" encoding="utf-8"?>
-<b:Sources xmlns:b="http://schemas.openxmlformats.org/officeDocument/2006/bibliography" xmlns="http://schemas.openxmlformats.org/officeDocument/2006/bibliography" SelectedStyle="\APASixthEditionOfficeOnline.xsl" StyleName="APA" Version="6"/>
+<file path=customXml/itemProps1.xml><?xml version="1.0" encoding="utf-8"?>
+<ds:datastoreItem xmlns:ds="http://schemas.openxmlformats.org/officeDocument/2006/customXml" ds:itemID="{88284945-B658-48BC-AA5E-DC4299537DB9}">
+  <ds:schemaRefs>
+    <ds:schemaRef ds:uri="http://schemas.openxmlformats.org/officeDocument/2006/bibliography"/>
+  </ds:schemaRefs>
+</ds:datastoreItem>
 </file>
 
-<file path=customXml/itemProps1.xml><?xml version="1.0" encoding="utf-8"?>
+<file path=customXml/itemProps2.xml><?xml version="1.0" encoding="utf-8"?>
 <ds:datastoreItem xmlns:ds="http://schemas.openxmlformats.org/officeDocument/2006/customXml" ds:itemID="{11111111-1234-1234-1234-123412341234}">
   <ds:schemaRefs>
     <ds:schemaRef ds:uri="http://customooxmlschemas.google.com/"/>
     <ds:schemaRef ds:uri="http://schemas.openxmlformats.org/officeDocument/2006/relationships"/>
   </ds:schemaRefs>
 </ds:datastoreItem>
-</file>
-
-<file path=customXml/itemProps2.xml><?xml version="1.0" encoding="utf-8"?>
-<ds:datastoreItem xmlns:ds="http://schemas.openxmlformats.org/officeDocument/2006/customXml" ds:itemID="{88284945-B658-48BC-AA5E-DC4299537DB9}">
-  <ds:schemaRefs>
-    <ds:schemaRef ds:uri="http://schemas.openxmlformats.org/officeDocument/2006/bibliography"/>
-  </ds:schemaRefs>
-</ds:datastoreItem>
 </file>
</xml_diff>